<commit_message>
wrote down nr1 and added pictures except for b)
</commit_message>
<xml_diff>
--- a/Aufgabe2/Laborversuch2.docx
+++ b/Aufgabe2/Laborversuch2.docx
@@ -333,8 +333,437 @@
           <w:numId w:val="1"/>
         </w:numPr>
       </w:pPr>
+      <w:r>
+        <w:rPr>
+          <w:color w:val="FF0000"/>
+        </w:rPr>
+        <w:br/>
+        <w:t>Screenshots einfügen mit Erklärung</w:t>
+      </w:r>
+    </w:p>
+    <w:p>
+      <w:pPr>
+        <w:pStyle w:val="Listenabsatz"/>
+        <w:numPr>
+          <w:ilvl w:val="0"/>
+          <w:numId w:val="1"/>
+        </w:numPr>
+      </w:pPr>
+      <w:r>
+        <w:rPr>
+          <w:noProof/>
+        </w:rPr>
+        <w:object w:dxaOrig="225" w:dyaOrig="225">
+          <v:shapetype id="_x0000_t75" coordsize="21600,21600" o:spt="75" o:preferrelative="t" path="m@4@5l@4@11@9@11@9@5xe" filled="f" stroked="f">
+            <v:stroke joinstyle="miter"/>
+            <v:formulas>
+              <v:f eqn="if lineDrawn pixelLineWidth 0"/>
+              <v:f eqn="sum @0 1 0"/>
+              <v:f eqn="sum 0 0 @1"/>
+              <v:f eqn="prod @2 1 2"/>
+              <v:f eqn="prod @3 21600 pixelWidth"/>
+              <v:f eqn="prod @3 21600 pixelHeight"/>
+              <v:f eqn="sum @0 0 1"/>
+              <v:f eqn="prod @6 1 2"/>
+              <v:f eqn="prod @7 21600 pixelWidth"/>
+              <v:f eqn="sum @8 21600 0"/>
+              <v:f eqn="prod @7 21600 pixelHeight"/>
+              <v:f eqn="sum @10 21600 0"/>
+            </v:formulas>
+            <v:path o:extrusionok="f" gradientshapeok="t" o:connecttype="rect"/>
+            <o:lock v:ext="edit" aspectratio="t"/>
+          </v:shapetype>
+          <v:shape id="_x0000_s1031" type="#_x0000_t75" style="position:absolute;left:0;text-align:left;margin-left:-54.15pt;margin-top:215.1pt;width:561.75pt;height:162pt;z-index:251659264;mso-position-horizontal-relative:text;mso-position-vertical-relative:text;mso-width-relative:page;mso-height-relative:page">
+            <v:imagedata r:id="rId5" o:title=""/>
+            <w10:wrap type="topAndBottom"/>
+          </v:shape>
+          <o:OLEObject Type="Embed" ProgID="Excel.Sheet.12" ShapeID="_x0000_s1031" DrawAspect="Content" ObjectID="_1637665968" r:id="rId6"/>
+        </w:object>
+      </w:r>
+      <w:r>
+        <w:t xml:space="preserve"> </w:t>
+      </w:r>
+      <w:r>
+        <w:br/>
+      </w:r>
+      <w:r>
+        <w:rPr>
+          <w:noProof/>
+          <w:color w:val="FF0000"/>
+        </w:rPr>
+        <w:drawing>
+          <wp:inline distT="0" distB="0" distL="0" distR="0">
+            <wp:extent cx="2838846" cy="1571844"/>
+            <wp:effectExtent l="0" t="0" r="0" b="9525"/>
+            <wp:docPr id="2" name="Grafik 2"/>
+            <wp:cNvGraphicFramePr>
+              <a:graphicFrameLocks xmlns:a="http://schemas.openxmlformats.org/drawingml/2006/main" noChangeAspect="1"/>
+            </wp:cNvGraphicFramePr>
+            <a:graphic xmlns:a="http://schemas.openxmlformats.org/drawingml/2006/main">
+              <a:graphicData uri="http://schemas.openxmlformats.org/drawingml/2006/picture">
+                <pic:pic xmlns:pic="http://schemas.openxmlformats.org/drawingml/2006/picture">
+                  <pic:nvPicPr>
+                    <pic:cNvPr id="2" name="v2a1_c_1.PNG"/>
+                    <pic:cNvPicPr/>
+                  </pic:nvPicPr>
+                  <pic:blipFill>
+                    <a:blip r:embed="rId7">
+                      <a:extLst>
+                        <a:ext uri="{28A0092B-C50C-407E-A947-70E740481C1C}">
+                          <a14:useLocalDpi xmlns:a14="http://schemas.microsoft.com/office/drawing/2010/main" val="0"/>
+                        </a:ext>
+                      </a:extLst>
+                    </a:blip>
+                    <a:stretch>
+                      <a:fillRect/>
+                    </a:stretch>
+                  </pic:blipFill>
+                  <pic:spPr>
+                    <a:xfrm>
+                      <a:off x="0" y="0"/>
+                      <a:ext cx="2838846" cy="1571844"/>
+                    </a:xfrm>
+                    <a:prstGeom prst="rect">
+                      <a:avLst/>
+                    </a:prstGeom>
+                  </pic:spPr>
+                </pic:pic>
+              </a:graphicData>
+            </a:graphic>
+          </wp:inline>
+        </w:drawing>
+      </w:r>
+      <w:r>
+        <w:rPr>
+          <w:color w:val="FF0000"/>
+        </w:rPr>
+        <w:br/>
+      </w:r>
+      <w:r>
+        <w:t>-</w:t>
+      </w:r>
+      <w:r>
+        <w:rPr>
+          <w:color w:val="FF0000"/>
+        </w:rPr>
+        <w:t xml:space="preserve"> </w:t>
+      </w:r>
+      <w:r>
+        <w:t xml:space="preserve">Unser Netz ist </w:t>
+      </w:r>
+      <w:proofErr w:type="spellStart"/>
+      <w:r>
+        <w:t>overfitted</w:t>
+      </w:r>
+      <w:proofErr w:type="spellEnd"/>
+      <w:r>
+        <w:t xml:space="preserve">, da wir sehr wenige Testpunkte haben und einen relativ hohen Polynomgrad. Dadurch passt sich die Entscheidungskurve gut an die Testpunkte an, </w:t>
+      </w:r>
+      <w:proofErr w:type="spellStart"/>
+      <w:r>
+        <w:t>osziliert</w:t>
+      </w:r>
+      <w:proofErr w:type="spellEnd"/>
+      <w:r>
+        <w:t xml:space="preserve"> aber zwischen diesen Testpunkten etwas, wodurch für neue Datenpunkte hohe Fehlerwerte entstehen.</w:t>
+      </w:r>
+      <w:r>
+        <w:br/>
+      </w:r>
+      <w:r>
+        <w:br/>
+      </w:r>
       <w:bookmarkStart w:id="0" w:name="_GoBack"/>
       <w:bookmarkEnd w:id="0"/>
+      <w:r>
+        <w:lastRenderedPageBreak/>
+        <w:t xml:space="preserve">Ermittelte Versuchsdaten für </w:t>
+      </w:r>
+      <w:proofErr w:type="spellStart"/>
+      <w:r>
+        <w:t>lmbda</w:t>
+      </w:r>
+      <w:proofErr w:type="spellEnd"/>
+      <w:r>
+        <w:t xml:space="preserve"> = 0 und N = 10</w:t>
+      </w:r>
+      <w:r>
+        <w:br/>
+      </w:r>
+      <w:r>
+        <w:br/>
+        <w:t xml:space="preserve">- </w:t>
+      </w:r>
+      <w:r>
+        <w:t xml:space="preserve">Bei zu niedrigen Polynomgrad kann die Entscheidungskurve nicht optimal an das Problem angepasst werden. Dadurch entstehen hohe Lern- und Testfehler. </w:t>
+      </w:r>
+      <w:r>
+        <w:br/>
+        <w:t xml:space="preserve">Bei zu hohen Polynomgrad wird die Entscheidungskurve zu stark an die Lerndatenpunkte angepasst und ist nicht mehr allgemein genug um die Testdatenpunkte richtig zu bestimmen, es kommt zum </w:t>
+      </w:r>
+      <w:proofErr w:type="spellStart"/>
+      <w:r>
+        <w:t>Overfitting</w:t>
+      </w:r>
+      <w:proofErr w:type="spellEnd"/>
+      <w:r>
+        <w:br/>
+      </w:r>
+    </w:p>
+    <w:p>
+      <w:pPr>
+        <w:pStyle w:val="Listenabsatz"/>
+        <w:ind w:left="1080"/>
+      </w:pPr>
+      <w:r>
+        <w:object w:dxaOrig="8362" w:dyaOrig="1474">
+          <v:shape id="_x0000_i1154" type="#_x0000_t75" style="width:441.75pt;height:73.5pt" o:ole="">
+            <v:imagedata r:id="rId8" o:title=""/>
+          </v:shape>
+          <o:OLEObject Type="Embed" ProgID="Excel.Sheet.12" ShapeID="_x0000_i1154" DrawAspect="Content" ObjectID="_1637665966" r:id="rId9"/>
+        </w:object>
+      </w:r>
+    </w:p>
+    <w:p>
+      <w:pPr>
+        <w:pStyle w:val="Listenabsatz"/>
+        <w:numPr>
+          <w:ilvl w:val="0"/>
+          <w:numId w:val="4"/>
+        </w:numPr>
+      </w:pPr>
+      <w:r>
+        <w:t xml:space="preserve">Der Lerndatenfehler steigt, da die Entscheidungskurve bei vielen Datenpunkten nicht mehr so genau an jeden Lerndatenpunkt angepasst werden kann. Der Testdatenfehler sinkt, da </w:t>
+      </w:r>
+      <w:r>
+        <w:t xml:space="preserve">die Entscheidungskurve nicht mehr so stark zwischen den Lerndatenpunkten </w:t>
+      </w:r>
+      <w:proofErr w:type="spellStart"/>
+      <w:r>
+        <w:t>osziliert</w:t>
+      </w:r>
+      <w:proofErr w:type="spellEnd"/>
+      <w:r>
+        <w:t>.</w:t>
+      </w:r>
+    </w:p>
+    <w:p>
+      <w:pPr>
+        <w:pStyle w:val="Listenabsatz"/>
+        <w:numPr>
+          <w:ilvl w:val="0"/>
+          <w:numId w:val="4"/>
+        </w:numPr>
+      </w:pPr>
+      <w:r>
+        <w:t xml:space="preserve">Mit </w:t>
+      </w:r>
+      <w:proofErr w:type="spellStart"/>
+      <w:r>
+        <w:t>deg</w:t>
+      </w:r>
+      <w:proofErr w:type="spellEnd"/>
+      <w:r>
+        <w:t xml:space="preserve"> = 2, N = 100000 und </w:t>
+      </w:r>
+      <w:proofErr w:type="spellStart"/>
+      <w:r>
+        <w:t>lmbda</w:t>
+      </w:r>
+      <w:proofErr w:type="spellEnd"/>
+      <w:r>
+        <w:t xml:space="preserve"> = 0 erreichen wir </w:t>
+      </w:r>
+      <w:r>
+        <w:t>folgende</w:t>
+      </w:r>
+      <w:r>
+        <w:t xml:space="preserve"> Werte, welche die 10% Abweichung einhalten</w:t>
+      </w:r>
+    </w:p>
+    <w:p>
+      <w:pPr>
+        <w:pStyle w:val="Listenabsatz"/>
+        <w:ind w:left="1080"/>
+        <w:rPr>
+          <w:color w:val="C00000"/>
+        </w:rPr>
+      </w:pPr>
+      <w:r>
+        <w:rPr>
+          <w:noProof/>
+          <w:color w:val="C00000"/>
+        </w:rPr>
+        <w:drawing>
+          <wp:inline distT="0" distB="0" distL="0" distR="0">
+            <wp:extent cx="2353003" cy="685896"/>
+            <wp:effectExtent l="0" t="0" r="0" b="0"/>
+            <wp:docPr id="1" name="Grafik 1"/>
+            <wp:cNvGraphicFramePr>
+              <a:graphicFrameLocks xmlns:a="http://schemas.openxmlformats.org/drawingml/2006/main" noChangeAspect="1"/>
+            </wp:cNvGraphicFramePr>
+            <a:graphic xmlns:a="http://schemas.openxmlformats.org/drawingml/2006/main">
+              <a:graphicData uri="http://schemas.openxmlformats.org/drawingml/2006/picture">
+                <pic:pic xmlns:pic="http://schemas.openxmlformats.org/drawingml/2006/picture">
+                  <pic:nvPicPr>
+                    <pic:cNvPr id="1" name="v2a1_c_5.PNG"/>
+                    <pic:cNvPicPr/>
+                  </pic:nvPicPr>
+                  <pic:blipFill>
+                    <a:blip r:embed="rId10">
+                      <a:extLst>
+                        <a:ext uri="{28A0092B-C50C-407E-A947-70E740481C1C}">
+                          <a14:useLocalDpi xmlns:a14="http://schemas.microsoft.com/office/drawing/2010/main" val="0"/>
+                        </a:ext>
+                      </a:extLst>
+                    </a:blip>
+                    <a:stretch>
+                      <a:fillRect/>
+                    </a:stretch>
+                  </pic:blipFill>
+                  <pic:spPr>
+                    <a:xfrm>
+                      <a:off x="0" y="0"/>
+                      <a:ext cx="2353003" cy="685896"/>
+                    </a:xfrm>
+                    <a:prstGeom prst="rect">
+                      <a:avLst/>
+                    </a:prstGeom>
+                  </pic:spPr>
+                </pic:pic>
+              </a:graphicData>
+            </a:graphic>
+          </wp:inline>
+        </w:drawing>
+      </w:r>
+    </w:p>
+    <w:p>
+      <w:pPr>
+        <w:pStyle w:val="Listenabsatz"/>
+        <w:numPr>
+          <w:ilvl w:val="0"/>
+          <w:numId w:val="1"/>
+        </w:numPr>
+      </w:pPr>
+      <w:r>
+        <w:t xml:space="preserve">-  Durch die </w:t>
+      </w:r>
+      <w:proofErr w:type="spellStart"/>
+      <w:r>
+        <w:t>Regualisierung</w:t>
+      </w:r>
+      <w:proofErr w:type="spellEnd"/>
+      <w:r>
+        <w:t xml:space="preserve"> werden große Gewichte bestraft. Dadurch bleiben die Gewichte relativ klein und es kann ein </w:t>
+      </w:r>
+      <w:proofErr w:type="spellStart"/>
+      <w:r>
+        <w:t>Overfitting</w:t>
+      </w:r>
+      <w:proofErr w:type="spellEnd"/>
+      <w:r>
+        <w:t xml:space="preserve"> verhindert werden. Der Faktor </w:t>
+      </w:r>
+      <w:proofErr w:type="spellStart"/>
+      <w:r>
+        <w:t>lmbda</w:t>
+      </w:r>
+      <w:proofErr w:type="spellEnd"/>
+      <w:r>
+        <w:t xml:space="preserve"> gibt an wie strak die </w:t>
+      </w:r>
+      <w:proofErr w:type="spellStart"/>
+      <w:r>
+        <w:t>Regualisierung</w:t>
+      </w:r>
+      <w:proofErr w:type="spellEnd"/>
+      <w:r>
+        <w:t xml:space="preserve"> eingreifen soll, wobei ein großer Wert einem großen Einfluss entspricht.</w:t>
+      </w:r>
+    </w:p>
+    <w:bookmarkStart w:id="1" w:name="_MON_1637664720"/>
+    <w:bookmarkEnd w:id="1"/>
+    <w:p>
+      <w:pPr>
+        <w:ind w:left="708" w:firstLine="12"/>
+      </w:pPr>
+      <w:r>
+        <w:object w:dxaOrig="7396" w:dyaOrig="2637">
+          <v:shape id="_x0000_i1127" type="#_x0000_t75" style="width:369.75pt;height:132pt" o:ole="">
+            <v:imagedata r:id="rId11" o:title=""/>
+          </v:shape>
+          <o:OLEObject Type="Embed" ProgID="Excel.Sheet.12" ShapeID="_x0000_i1127" DrawAspect="Content" ObjectID="_1637665967" r:id="rId12"/>
+        </w:object>
+      </w:r>
+    </w:p>
+    <w:p>
+      <w:pPr>
+        <w:pStyle w:val="Listenabsatz"/>
+        <w:numPr>
+          <w:ilvl w:val="0"/>
+          <w:numId w:val="4"/>
+        </w:numPr>
+      </w:pPr>
+      <w:r>
+        <w:t xml:space="preserve">Wird Lambda zu klein gewählt kommt es zum </w:t>
+      </w:r>
+      <w:proofErr w:type="spellStart"/>
+      <w:r>
+        <w:t>Overfitting</w:t>
+      </w:r>
+      <w:proofErr w:type="spellEnd"/>
+      <w:r>
+        <w:t xml:space="preserve"> des Models und der Testdatenfehler ist zu groß. </w:t>
+      </w:r>
+      <w:r>
+        <w:t>Bei zu große</w:t>
+      </w:r>
+      <w:r>
+        <w:t>m</w:t>
+      </w:r>
+      <w:r>
+        <w:t xml:space="preserve"> Lambda wird die Flexibilität des Models zu stark eingeschränkt</w:t>
+      </w:r>
+      <w:r>
+        <w:t xml:space="preserve"> und die Entscheidungskurve kann nicht mehr genug an das Problem angepasst werden</w:t>
+      </w:r>
+      <w:r>
+        <w:t>, wodurch di</w:t>
+      </w:r>
+      <w:r>
+        <w:t xml:space="preserve">e Testdatenfehler </w:t>
+      </w:r>
+      <w:r>
+        <w:t xml:space="preserve">wieder </w:t>
+      </w:r>
+      <w:r>
+        <w:t xml:space="preserve">steigen, allerdings nur relativ langsam. </w:t>
+      </w:r>
+    </w:p>
+    <w:p>
+      <w:pPr>
+        <w:pStyle w:val="Listenabsatz"/>
+        <w:numPr>
+          <w:ilvl w:val="0"/>
+          <w:numId w:val="4"/>
+        </w:numPr>
+      </w:pPr>
+      <w:r>
+        <w:t xml:space="preserve">Bei </w:t>
+      </w:r>
+      <w:proofErr w:type="spellStart"/>
+      <w:r>
+        <w:t>lmbda</w:t>
+      </w:r>
+      <w:proofErr w:type="spellEnd"/>
+      <w:r>
+        <w:t xml:space="preserve"> = 20 haben wir den kleinsten Generalisierungsfehler.</w:t>
+      </w:r>
+    </w:p>
+    <w:p>
+      <w:pPr>
+        <w:ind w:left="720"/>
+      </w:pPr>
     </w:p>
     <w:sectPr>
       <w:pgSz w:w="11906" w:h="16838"/>
@@ -349,6 +778,119 @@
 <file path=word/numbering.xml><?xml version="1.0" encoding="utf-8"?>
 <w:numbering xmlns:wpc="http://schemas.microsoft.com/office/word/2010/wordprocessingCanvas" xmlns:cx="http://schemas.microsoft.com/office/drawing/2014/chartex" xmlns:cx1="http://schemas.microsoft.com/office/drawing/2015/9/8/chartex" xmlns:cx2="http://schemas.microsoft.com/office/drawing/2015/10/21/chartex" xmlns:cx3="http://schemas.microsoft.com/office/drawing/2016/5/9/chartex" xmlns:cx4="http://schemas.microsoft.com/office/drawing/2016/5/10/chartex" xmlns:cx5="http://schemas.microsoft.com/office/drawing/2016/5/11/chartex" xmlns:cx6="http://schemas.microsoft.com/office/drawing/2016/5/12/chartex" xmlns:cx7="http://schemas.microsoft.com/office/drawing/2016/5/13/chartex" xmlns:cx8="http://schemas.microsoft.com/office/drawing/2016/5/14/chartex" xmlns:mc="http://schemas.openxmlformats.org/markup-compatibility/2006" xmlns:aink="http://schemas.microsoft.com/office/drawing/2016/ink" xmlns:am3d="http://schemas.microsoft.com/office/drawing/2017/model3d" xmlns:o="urn:schemas-microsoft-com:office:office" xmlns:r="http://schemas.openxmlformats.org/officeDocument/2006/relationships" xmlns:m="http://schemas.openxmlformats.org/officeDocument/2006/math" xmlns:v="urn:schemas-microsoft-com:vml" xmlns:wp14="http://schemas.microsoft.com/office/word/2010/wordprocessingDrawing" xmlns:wp="http://schemas.openxmlformats.org/drawingml/2006/wordprocessingDrawing" xmlns:w10="urn:schemas-microsoft-com:office:word" xmlns:w="http://schemas.openxmlformats.org/wordprocessingml/2006/main" xmlns:w14="http://schemas.microsoft.com/office/word/2010/wordml" xmlns:w15="http://schemas.microsoft.com/office/word/2012/wordml" xmlns:w16cid="http://schemas.microsoft.com/office/word/2016/wordml/cid" xmlns:w16se="http://schemas.microsoft.com/office/word/2015/wordml/symex" xmlns:wpg="http://schemas.microsoft.com/office/word/2010/wordprocessingGroup" xmlns:wpi="http://schemas.microsoft.com/office/word/2010/wordprocessingInk" xmlns:wne="http://schemas.microsoft.com/office/word/2006/wordml" xmlns:wps="http://schemas.microsoft.com/office/word/2010/wordprocessingShape" mc:Ignorable="w14 w15 w16se w16cid wp14">
   <w:abstractNum w:abstractNumId="0" w15:restartNumberingAfterBreak="0">
+    <w:nsid w:val="0B5F7C35"/>
+    <w:multiLevelType w:val="hybridMultilevel"/>
+    <w:tmpl w:val="EAA44F9A"/>
+    <w:lvl w:ilvl="0" w:tplc="B2DAE46E">
+      <w:start w:val="5"/>
+      <w:numFmt w:val="bullet"/>
+      <w:lvlText w:val="-"/>
+      <w:lvlJc w:val="left"/>
+      <w:pPr>
+        <w:ind w:left="1080" w:hanging="360"/>
+      </w:pPr>
+      <w:rPr>
+        <w:rFonts w:ascii="Calibri" w:eastAsiaTheme="minorHAnsi" w:hAnsi="Calibri" w:cs="Calibri" w:hint="default"/>
+      </w:rPr>
+    </w:lvl>
+    <w:lvl w:ilvl="1" w:tplc="04070003" w:tentative="1">
+      <w:start w:val="1"/>
+      <w:numFmt w:val="bullet"/>
+      <w:lvlText w:val="o"/>
+      <w:lvlJc w:val="left"/>
+      <w:pPr>
+        <w:ind w:left="1800" w:hanging="360"/>
+      </w:pPr>
+      <w:rPr>
+        <w:rFonts w:ascii="Courier New" w:hAnsi="Courier New" w:cs="Courier New" w:hint="default"/>
+      </w:rPr>
+    </w:lvl>
+    <w:lvl w:ilvl="2" w:tplc="04070005" w:tentative="1">
+      <w:start w:val="1"/>
+      <w:numFmt w:val="bullet"/>
+      <w:lvlText w:val=""/>
+      <w:lvlJc w:val="left"/>
+      <w:pPr>
+        <w:ind w:left="2520" w:hanging="360"/>
+      </w:pPr>
+      <w:rPr>
+        <w:rFonts w:ascii="Wingdings" w:hAnsi="Wingdings" w:hint="default"/>
+      </w:rPr>
+    </w:lvl>
+    <w:lvl w:ilvl="3" w:tplc="04070001" w:tentative="1">
+      <w:start w:val="1"/>
+      <w:numFmt w:val="bullet"/>
+      <w:lvlText w:val=""/>
+      <w:lvlJc w:val="left"/>
+      <w:pPr>
+        <w:ind w:left="3240" w:hanging="360"/>
+      </w:pPr>
+      <w:rPr>
+        <w:rFonts w:ascii="Symbol" w:hAnsi="Symbol" w:hint="default"/>
+      </w:rPr>
+    </w:lvl>
+    <w:lvl w:ilvl="4" w:tplc="04070003" w:tentative="1">
+      <w:start w:val="1"/>
+      <w:numFmt w:val="bullet"/>
+      <w:lvlText w:val="o"/>
+      <w:lvlJc w:val="left"/>
+      <w:pPr>
+        <w:ind w:left="3960" w:hanging="360"/>
+      </w:pPr>
+      <w:rPr>
+        <w:rFonts w:ascii="Courier New" w:hAnsi="Courier New" w:cs="Courier New" w:hint="default"/>
+      </w:rPr>
+    </w:lvl>
+    <w:lvl w:ilvl="5" w:tplc="04070005" w:tentative="1">
+      <w:start w:val="1"/>
+      <w:numFmt w:val="bullet"/>
+      <w:lvlText w:val=""/>
+      <w:lvlJc w:val="left"/>
+      <w:pPr>
+        <w:ind w:left="4680" w:hanging="360"/>
+      </w:pPr>
+      <w:rPr>
+        <w:rFonts w:ascii="Wingdings" w:hAnsi="Wingdings" w:hint="default"/>
+      </w:rPr>
+    </w:lvl>
+    <w:lvl w:ilvl="6" w:tplc="04070001" w:tentative="1">
+      <w:start w:val="1"/>
+      <w:numFmt w:val="bullet"/>
+      <w:lvlText w:val=""/>
+      <w:lvlJc w:val="left"/>
+      <w:pPr>
+        <w:ind w:left="5400" w:hanging="360"/>
+      </w:pPr>
+      <w:rPr>
+        <w:rFonts w:ascii="Symbol" w:hAnsi="Symbol" w:hint="default"/>
+      </w:rPr>
+    </w:lvl>
+    <w:lvl w:ilvl="7" w:tplc="04070003" w:tentative="1">
+      <w:start w:val="1"/>
+      <w:numFmt w:val="bullet"/>
+      <w:lvlText w:val="o"/>
+      <w:lvlJc w:val="left"/>
+      <w:pPr>
+        <w:ind w:left="6120" w:hanging="360"/>
+      </w:pPr>
+      <w:rPr>
+        <w:rFonts w:ascii="Courier New" w:hAnsi="Courier New" w:cs="Courier New" w:hint="default"/>
+      </w:rPr>
+    </w:lvl>
+    <w:lvl w:ilvl="8" w:tplc="04070005" w:tentative="1">
+      <w:start w:val="1"/>
+      <w:numFmt w:val="bullet"/>
+      <w:lvlText w:val=""/>
+      <w:lvlJc w:val="left"/>
+      <w:pPr>
+        <w:ind w:left="6840" w:hanging="360"/>
+      </w:pPr>
+      <w:rPr>
+        <w:rFonts w:ascii="Wingdings" w:hAnsi="Wingdings" w:hint="default"/>
+      </w:rPr>
+    </w:lvl>
+  </w:abstractNum>
+  <w:abstractNum w:abstractNumId="1" w15:restartNumberingAfterBreak="0">
     <w:nsid w:val="0FDE637B"/>
     <w:multiLevelType w:val="multilevel"/>
     <w:tmpl w:val="3B441BC2"/>
@@ -437,7 +979,7 @@
       </w:pPr>
     </w:lvl>
   </w:abstractNum>
-  <w:abstractNum w:abstractNumId="1" w15:restartNumberingAfterBreak="0">
+  <w:abstractNum w:abstractNumId="2" w15:restartNumberingAfterBreak="0">
     <w:nsid w:val="16880530"/>
     <w:multiLevelType w:val="hybridMultilevel"/>
     <w:tmpl w:val="AC6639D4"/>
@@ -550,7 +1092,7 @@
       </w:rPr>
     </w:lvl>
   </w:abstractNum>
-  <w:abstractNum w:abstractNumId="2" w15:restartNumberingAfterBreak="0">
+  <w:abstractNum w:abstractNumId="3" w15:restartNumberingAfterBreak="0">
     <w:nsid w:val="68C46E86"/>
     <w:multiLevelType w:val="hybridMultilevel"/>
     <w:tmpl w:val="3B441BC2"/>
@@ -640,13 +1182,16 @@
     </w:lvl>
   </w:abstractNum>
   <w:num w:numId="1">
+    <w:abstractNumId w:val="3"/>
+  </w:num>
+  <w:num w:numId="2">
+    <w:abstractNumId w:val="1"/>
+  </w:num>
+  <w:num w:numId="3">
     <w:abstractNumId w:val="2"/>
   </w:num>
-  <w:num w:numId="2">
+  <w:num w:numId="4">
     <w:abstractNumId w:val="0"/>
-  </w:num>
-  <w:num w:numId="3">
-    <w:abstractNumId w:val="1"/>
   </w:num>
 </w:numbering>
 </file>
@@ -1088,6 +1633,36 @@
       <w:contextualSpacing/>
     </w:pPr>
   </w:style>
+  <w:style w:type="paragraph" w:styleId="Sprechblasentext">
+    <w:name w:val="Balloon Text"/>
+    <w:basedOn w:val="Standard"/>
+    <w:link w:val="SprechblasentextZchn"/>
+    <w:uiPriority w:val="99"/>
+    <w:semiHidden/>
+    <w:unhideWhenUsed/>
+    <w:rsid w:val="00B512FF"/>
+    <w:pPr>
+      <w:spacing w:after="0" w:line="240" w:lineRule="auto"/>
+    </w:pPr>
+    <w:rPr>
+      <w:rFonts w:ascii="Segoe UI" w:hAnsi="Segoe UI" w:cs="Segoe UI"/>
+      <w:sz w:val="18"/>
+      <w:szCs w:val="18"/>
+    </w:rPr>
+  </w:style>
+  <w:style w:type="character" w:customStyle="1" w:styleId="SprechblasentextZchn">
+    <w:name w:val="Sprechblasentext Zchn"/>
+    <w:basedOn w:val="Absatz-Standardschriftart"/>
+    <w:link w:val="Sprechblasentext"/>
+    <w:uiPriority w:val="99"/>
+    <w:semiHidden/>
+    <w:rsid w:val="00B512FF"/>
+    <w:rPr>
+      <w:rFonts w:ascii="Segoe UI" w:hAnsi="Segoe UI" w:cs="Segoe UI"/>
+      <w:sz w:val="18"/>
+      <w:szCs w:val="18"/>
+    </w:rPr>
+  </w:style>
 </w:styles>
 </file>
 

</xml_diff>